<commit_message>
add SGB of desSeri
</commit_message>
<xml_diff>
--- a/errorcode.docx
+++ b/errorcode.docx
@@ -649,8 +649,6 @@
               </w:rPr>
               <w:t>1XX1003</w:t>
             </w:r>
-            <w:bookmarkStart w:id="0" w:name="_GoBack"/>
-            <w:bookmarkEnd w:id="0"/>
           </w:p>
         </w:tc>
         <w:tc>
@@ -1744,12 +1742,51 @@
                 <w:lang w:val="en-US" w:eastAsia="zh-CN"/>
               </w:rPr>
             </w:pPr>
-          </w:p>
-        </w:tc>
-        <w:tc>
-          <w:tcPr>
-            <w:tcW w:w="4261" w:type="dxa"/>
-          </w:tcPr>
+            <w:r>
+              <w:rPr>
+                <w:rFonts w:hint="eastAsia"/>
+                <w:vertAlign w:val="baseline"/>
+                <w:lang w:val="en-US" w:eastAsia="zh-CN"/>
+              </w:rPr>
+              <w:t>2</w:t>
+            </w:r>
+            <w:bookmarkStart w:id="0" w:name="_GoBack"/>
+            <w:bookmarkEnd w:id="0"/>
+            <w:r>
+              <w:rPr>
+                <w:rFonts w:hint="eastAsia"/>
+                <w:vertAlign w:val="baseline"/>
+                <w:lang w:val="en-US" w:eastAsia="zh-CN"/>
+              </w:rPr>
+              <w:t>xx1001</w:t>
+            </w:r>
+          </w:p>
+        </w:tc>
+        <w:tc>
+          <w:tcPr>
+            <w:tcW w:w="4261" w:type="dxa"/>
+          </w:tcPr>
+          <w:p>
+            <w:pPr>
+              <w:numPr>
+                <w:ilvl w:val="0"/>
+                <w:numId w:val="2"/>
+              </w:numPr>
+              <w:rPr>
+                <w:rFonts w:hint="eastAsia"/>
+                <w:vertAlign w:val="baseline"/>
+                <w:lang w:val="en-US" w:eastAsia="zh-CN"/>
+              </w:rPr>
+            </w:pPr>
+            <w:r>
+              <w:rPr>
+                <w:rFonts w:hint="eastAsia"/>
+                <w:vertAlign w:val="baseline"/>
+                <w:lang w:val="en-US" w:eastAsia="zh-CN"/>
+              </w:rPr>
+              <w:t>校验错误</w:t>
+            </w:r>
+          </w:p>
           <w:p>
             <w:pPr>
               <w:rPr>
@@ -2551,7 +2588,7 @@
         <a:sysClr val="windowText" lastClr="000000"/>
       </a:dk1>
       <a:lt1>
-        <a:sysClr val="window" lastClr="CCE8CF"/>
+        <a:sysClr val="window" lastClr="FFFFFF"/>
       </a:lt1>
       <a:dk2>
         <a:srgbClr val="44546A"/>

</xml_diff>

<commit_message>
implement function of api service
</commit_message>
<xml_diff>
--- a/errorcode.docx
+++ b/errorcode.docx
@@ -1748,17 +1748,7 @@
                 <w:vertAlign w:val="baseline"/>
                 <w:lang w:val="en-US" w:eastAsia="zh-CN"/>
               </w:rPr>
-              <w:t>2</w:t>
-            </w:r>
-            <w:bookmarkStart w:id="0" w:name="_GoBack"/>
-            <w:bookmarkEnd w:id="0"/>
-            <w:r>
-              <w:rPr>
-                <w:rFonts w:hint="eastAsia"/>
-                <w:vertAlign w:val="baseline"/>
-                <w:lang w:val="en-US" w:eastAsia="zh-CN"/>
-              </w:rPr>
-              <w:t>xx1001</w:t>
+              <w:t>2xx1001</w:t>
             </w:r>
           </w:p>
         </w:tc>
@@ -1828,20 +1818,36 @@
                 <w:lang w:val="en-US" w:eastAsia="zh-CN"/>
               </w:rPr>
             </w:pPr>
-          </w:p>
-        </w:tc>
-        <w:tc>
-          <w:tcPr>
-            <w:tcW w:w="4261" w:type="dxa"/>
-          </w:tcPr>
-          <w:p>
-            <w:pPr>
-              <w:rPr>
-                <w:rFonts w:hint="eastAsia"/>
-                <w:vertAlign w:val="baseline"/>
-                <w:lang w:val="en-US" w:eastAsia="zh-CN"/>
-              </w:rPr>
-            </w:pPr>
+            <w:r>
+              <w:rPr>
+                <w:rFonts w:hint="eastAsia"/>
+                <w:vertAlign w:val="baseline"/>
+                <w:lang w:val="en-US" w:eastAsia="zh-CN"/>
+              </w:rPr>
+              <w:t>2XX2003</w:t>
+            </w:r>
+          </w:p>
+        </w:tc>
+        <w:tc>
+          <w:tcPr>
+            <w:tcW w:w="4261" w:type="dxa"/>
+          </w:tcPr>
+          <w:p>
+            <w:pPr>
+              <w:rPr>
+                <w:rFonts w:hint="eastAsia"/>
+                <w:vertAlign w:val="baseline"/>
+                <w:lang w:val="en-US" w:eastAsia="zh-CN"/>
+              </w:rPr>
+            </w:pPr>
+            <w:r>
+              <w:rPr>
+                <w:rFonts w:hint="eastAsia"/>
+                <w:vertAlign w:val="baseline"/>
+                <w:lang w:val="en-US" w:eastAsia="zh-CN"/>
+              </w:rPr>
+              <w:t>信息反序列号出错，传递信息格式有误</w:t>
+            </w:r>
           </w:p>
         </w:tc>
       </w:tr>
@@ -1875,20 +1881,38 @@
                 <w:lang w:val="en-US" w:eastAsia="zh-CN"/>
               </w:rPr>
             </w:pPr>
-          </w:p>
-        </w:tc>
-        <w:tc>
-          <w:tcPr>
-            <w:tcW w:w="4261" w:type="dxa"/>
-          </w:tcPr>
-          <w:p>
-            <w:pPr>
-              <w:rPr>
-                <w:rFonts w:hint="eastAsia"/>
-                <w:vertAlign w:val="baseline"/>
-                <w:lang w:val="en-US" w:eastAsia="zh-CN"/>
-              </w:rPr>
-            </w:pPr>
+            <w:bookmarkStart w:id="0" w:name="_GoBack"/>
+            <w:r>
+              <w:rPr>
+                <w:rFonts w:hint="eastAsia"/>
+                <w:vertAlign w:val="baseline"/>
+                <w:lang w:val="en-US" w:eastAsia="zh-CN"/>
+              </w:rPr>
+              <w:t>2XX2004</w:t>
+            </w:r>
+            <w:bookmarkEnd w:id="0"/>
+          </w:p>
+        </w:tc>
+        <w:tc>
+          <w:tcPr>
+            <w:tcW w:w="4261" w:type="dxa"/>
+          </w:tcPr>
+          <w:p>
+            <w:pPr>
+              <w:rPr>
+                <w:rFonts w:hint="eastAsia"/>
+                <w:vertAlign w:val="baseline"/>
+                <w:lang w:val="en-US" w:eastAsia="zh-CN"/>
+              </w:rPr>
+            </w:pPr>
+            <w:r>
+              <w:rPr>
+                <w:rFonts w:hint="eastAsia"/>
+                <w:vertAlign w:val="baseline"/>
+                <w:lang w:val="en-US" w:eastAsia="zh-CN"/>
+              </w:rPr>
+              <w:t>内部异常</w:t>
+            </w:r>
           </w:p>
         </w:tc>
       </w:tr>

</xml_diff>

<commit_message>
add test of sgb
</commit_message>
<xml_diff>
--- a/errorcode.docx
+++ b/errorcode.docx
@@ -739,14 +739,6 @@
       </w:tr>
       <w:tr>
         <w:tblPrEx>
-          <w:tblBorders>
-            <w:top w:val="single" w:color="auto" w:sz="4" w:space="0"/>
-            <w:left w:val="single" w:color="auto" w:sz="4" w:space="0"/>
-            <w:bottom w:val="single" w:color="auto" w:sz="4" w:space="0"/>
-            <w:right w:val="single" w:color="auto" w:sz="4" w:space="0"/>
-            <w:insideH w:val="single" w:color="auto" w:sz="4" w:space="0"/>
-            <w:insideV w:val="single" w:color="auto" w:sz="4" w:space="0"/>
-          </w:tblBorders>
           <w:tblLayout w:type="fixed"/>
           <w:tblCellMar>
             <w:top w:w="0" w:type="dxa"/>
@@ -928,14 +920,6 @@
       </w:tr>
       <w:tr>
         <w:tblPrEx>
-          <w:tblBorders>
-            <w:top w:val="single" w:color="auto" w:sz="4" w:space="0"/>
-            <w:left w:val="single" w:color="auto" w:sz="4" w:space="0"/>
-            <w:bottom w:val="single" w:color="auto" w:sz="4" w:space="0"/>
-            <w:right w:val="single" w:color="auto" w:sz="4" w:space="0"/>
-            <w:insideH w:val="single" w:color="auto" w:sz="4" w:space="0"/>
-            <w:insideV w:val="single" w:color="auto" w:sz="4" w:space="0"/>
-          </w:tblBorders>
           <w:tblLayout w:type="fixed"/>
           <w:tblCellMar>
             <w:top w:w="0" w:type="dxa"/>
@@ -1651,14 +1635,6 @@
       </w:tr>
       <w:tr>
         <w:tblPrEx>
-          <w:tblBorders>
-            <w:top w:val="single" w:color="auto" w:sz="4" w:space="0"/>
-            <w:left w:val="single" w:color="auto" w:sz="4" w:space="0"/>
-            <w:bottom w:val="single" w:color="auto" w:sz="4" w:space="0"/>
-            <w:right w:val="single" w:color="auto" w:sz="4" w:space="0"/>
-            <w:insideH w:val="single" w:color="auto" w:sz="4" w:space="0"/>
-            <w:insideV w:val="single" w:color="auto" w:sz="4" w:space="0"/>
-          </w:tblBorders>
           <w:tblLayout w:type="fixed"/>
           <w:tblCellMar>
             <w:top w:w="0" w:type="dxa"/>
@@ -1759,8 +1735,7 @@
           <w:p>
             <w:pPr>
               <w:numPr>
-                <w:ilvl w:val="0"/>
-                <w:numId w:val="2"/>
+                <w:numId w:val="0"/>
               </w:numPr>
               <w:rPr>
                 <w:rFonts w:hint="eastAsia"/>
@@ -1776,15 +1751,6 @@
               </w:rPr>
               <w:t>校验错误</w:t>
             </w:r>
-          </w:p>
-          <w:p>
-            <w:pPr>
-              <w:rPr>
-                <w:rFonts w:hint="eastAsia"/>
-                <w:vertAlign w:val="baseline"/>
-                <w:lang w:val="en-US" w:eastAsia="zh-CN"/>
-              </w:rPr>
-            </w:pPr>
           </w:p>
         </w:tc>
       </w:tr>
@@ -1881,7 +1847,6 @@
                 <w:lang w:val="en-US" w:eastAsia="zh-CN"/>
               </w:rPr>
             </w:pPr>
-            <w:bookmarkStart w:id="0" w:name="_GoBack"/>
             <w:r>
               <w:rPr>
                 <w:rFonts w:hint="eastAsia"/>
@@ -1890,7 +1855,6 @@
               </w:rPr>
               <w:t>2XX2004</w:t>
             </w:r>
-            <w:bookmarkEnd w:id="0"/>
           </w:p>
         </w:tc>
         <w:tc>
@@ -1946,20 +1910,36 @@
                 <w:lang w:val="en-US" w:eastAsia="zh-CN"/>
               </w:rPr>
             </w:pPr>
-          </w:p>
-        </w:tc>
-        <w:tc>
-          <w:tcPr>
-            <w:tcW w:w="4261" w:type="dxa"/>
-          </w:tcPr>
-          <w:p>
-            <w:pPr>
-              <w:rPr>
-                <w:rFonts w:hint="eastAsia"/>
-                <w:vertAlign w:val="baseline"/>
-                <w:lang w:val="en-US" w:eastAsia="zh-CN"/>
-              </w:rPr>
-            </w:pPr>
+            <w:r>
+              <w:rPr>
+                <w:rFonts w:hint="eastAsia"/>
+                <w:vertAlign w:val="baseline"/>
+                <w:lang w:val="en-US" w:eastAsia="zh-CN"/>
+              </w:rPr>
+              <w:t>2XX2005</w:t>
+            </w:r>
+          </w:p>
+        </w:tc>
+        <w:tc>
+          <w:tcPr>
+            <w:tcW w:w="4261" w:type="dxa"/>
+          </w:tcPr>
+          <w:p>
+            <w:pPr>
+              <w:rPr>
+                <w:rFonts w:hint="eastAsia"/>
+                <w:vertAlign w:val="baseline"/>
+                <w:lang w:val="en-US" w:eastAsia="zh-CN"/>
+              </w:rPr>
+            </w:pPr>
+            <w:r>
+              <w:rPr>
+                <w:rFonts w:hint="eastAsia"/>
+                <w:vertAlign w:val="baseline"/>
+                <w:lang w:val="en-US" w:eastAsia="zh-CN"/>
+              </w:rPr>
+              <w:t>收款人银行名称不能为空</w:t>
+            </w:r>
           </w:p>
         </w:tc>
       </w:tr>
@@ -2007,6 +1987,8 @@
                 <w:lang w:val="en-US" w:eastAsia="zh-CN"/>
               </w:rPr>
             </w:pPr>
+            <w:bookmarkStart w:id="0" w:name="_GoBack"/>
+            <w:bookmarkEnd w:id="0"/>
           </w:p>
         </w:tc>
       </w:tr>

</xml_diff>

<commit_message>
refactory the transcation class
</commit_message>
<xml_diff>
--- a/errorcode.docx
+++ b/errorcode.docx
@@ -40,6 +40,12 @@
             <w:insideV w:val="single" w:color="auto" w:sz="4" w:space="0"/>
           </w:tblBorders>
           <w:tblLayout w:type="fixed"/>
+          <w:tblCellMar>
+            <w:top w:w="0" w:type="dxa"/>
+            <w:left w:w="108" w:type="dxa"/>
+            <w:bottom w:w="0" w:type="dxa"/>
+            <w:right w:w="108" w:type="dxa"/>
+          </w:tblCellMar>
         </w:tblPrEx>
         <w:tc>
           <w:tcPr>
@@ -1514,6 +1520,122 @@
           </w:p>
         </w:tc>
       </w:tr>
+      <w:tr>
+        <w:tblPrEx>
+          <w:tblBorders>
+            <w:top w:val="single" w:color="auto" w:sz="4" w:space="0"/>
+            <w:left w:val="single" w:color="auto" w:sz="4" w:space="0"/>
+            <w:bottom w:val="single" w:color="auto" w:sz="4" w:space="0"/>
+            <w:right w:val="single" w:color="auto" w:sz="4" w:space="0"/>
+            <w:insideH w:val="single" w:color="auto" w:sz="4" w:space="0"/>
+            <w:insideV w:val="single" w:color="auto" w:sz="4" w:space="0"/>
+          </w:tblBorders>
+          <w:tblLayout w:type="fixed"/>
+          <w:tblCellMar>
+            <w:top w:w="0" w:type="dxa"/>
+            <w:left w:w="108" w:type="dxa"/>
+            <w:bottom w:w="0" w:type="dxa"/>
+            <w:right w:w="108" w:type="dxa"/>
+          </w:tblCellMar>
+        </w:tblPrEx>
+        <w:trPr>
+          <w:trHeight w:val="324" w:hRule="atLeast"/>
+        </w:trPr>
+        <w:tc>
+          <w:tcPr>
+            <w:tcW w:w="4261" w:type="dxa"/>
+          </w:tcPr>
+          <w:p>
+            <w:pPr>
+              <w:rPr>
+                <w:rFonts w:hint="eastAsia"/>
+                <w:vertAlign w:val="baseline"/>
+                <w:lang w:val="en-US" w:eastAsia="zh-CN"/>
+              </w:rPr>
+            </w:pPr>
+            <w:r>
+              <w:rPr>
+                <w:rFonts w:hint="eastAsia"/>
+                <w:vertAlign w:val="baseline"/>
+                <w:lang w:val="en-US" w:eastAsia="zh-CN"/>
+              </w:rPr>
+              <w:t>1XX1017</w:t>
+            </w:r>
+          </w:p>
+        </w:tc>
+        <w:tc>
+          <w:tcPr>
+            <w:tcW w:w="4261" w:type="dxa"/>
+          </w:tcPr>
+          <w:p>
+            <w:pPr>
+              <w:rPr>
+                <w:rFonts w:hint="eastAsia"/>
+                <w:vertAlign w:val="baseline"/>
+                <w:lang w:val="en-US" w:eastAsia="zh-CN"/>
+              </w:rPr>
+            </w:pPr>
+            <w:r>
+              <w:rPr>
+                <w:rFonts w:hint="eastAsia"/>
+                <w:vertAlign w:val="baseline"/>
+                <w:lang w:val="en-US" w:eastAsia="zh-CN"/>
+              </w:rPr>
+              <w:t>收款账户名称错误</w:t>
+            </w:r>
+          </w:p>
+        </w:tc>
+      </w:tr>
+      <w:tr>
+        <w:tblPrEx>
+          <w:tblBorders>
+            <w:top w:val="single" w:color="auto" w:sz="4" w:space="0"/>
+            <w:left w:val="single" w:color="auto" w:sz="4" w:space="0"/>
+            <w:bottom w:val="single" w:color="auto" w:sz="4" w:space="0"/>
+            <w:right w:val="single" w:color="auto" w:sz="4" w:space="0"/>
+            <w:insideH w:val="single" w:color="auto" w:sz="4" w:space="0"/>
+            <w:insideV w:val="single" w:color="auto" w:sz="4" w:space="0"/>
+          </w:tblBorders>
+          <w:tblLayout w:type="fixed"/>
+          <w:tblCellMar>
+            <w:top w:w="0" w:type="dxa"/>
+            <w:left w:w="108" w:type="dxa"/>
+            <w:bottom w:w="0" w:type="dxa"/>
+            <w:right w:w="108" w:type="dxa"/>
+          </w:tblCellMar>
+        </w:tblPrEx>
+        <w:trPr>
+          <w:trHeight w:val="324" w:hRule="atLeast"/>
+        </w:trPr>
+        <w:tc>
+          <w:tcPr>
+            <w:tcW w:w="4261" w:type="dxa"/>
+          </w:tcPr>
+          <w:p>
+            <w:pPr>
+              <w:rPr>
+                <w:rFonts w:hint="eastAsia"/>
+                <w:vertAlign w:val="baseline"/>
+                <w:lang w:val="en-US" w:eastAsia="zh-CN"/>
+              </w:rPr>
+            </w:pPr>
+          </w:p>
+        </w:tc>
+        <w:tc>
+          <w:tcPr>
+            <w:tcW w:w="4261" w:type="dxa"/>
+          </w:tcPr>
+          <w:p>
+            <w:pPr>
+              <w:rPr>
+                <w:rFonts w:hint="eastAsia"/>
+                <w:vertAlign w:val="baseline"/>
+                <w:lang w:val="en-US" w:eastAsia="zh-CN"/>
+              </w:rPr>
+            </w:pPr>
+          </w:p>
+        </w:tc>
+      </w:tr>
     </w:tbl>
     <w:p>
       <w:pPr>
@@ -1638,7 +1760,17 @@
                 <w:vertAlign w:val="baseline"/>
                 <w:lang w:val="en-US" w:eastAsia="zh-CN"/>
               </w:rPr>
-              <w:t>内部异常</w:t>
+              <w:t>内部处理发生</w:t>
+            </w:r>
+            <w:bookmarkStart w:id="0" w:name="_GoBack"/>
+            <w:bookmarkEnd w:id="0"/>
+            <w:r>
+              <w:rPr>
+                <w:rFonts w:hint="eastAsia"/>
+                <w:vertAlign w:val="baseline"/>
+                <w:lang w:val="en-US" w:eastAsia="zh-CN"/>
+              </w:rPr>
+              <w:t>异常</w:t>
             </w:r>
           </w:p>
         </w:tc>
@@ -1732,13 +1864,17 @@
             <w:pPr>
               <w:rPr>
                 <w:rFonts w:hint="eastAsia"/>
-                <w:vertAlign w:val="baseline"/>
-                <w:lang w:val="en-US" w:eastAsia="zh-CN"/>
-              </w:rPr>
-            </w:pPr>
-            <w:r>
-              <w:rPr>
-                <w:rFonts w:hint="eastAsia"/>
+                <w:strike/>
+                <w:dstrike w:val="0"/>
+                <w:vertAlign w:val="baseline"/>
+                <w:lang w:val="en-US" w:eastAsia="zh-CN"/>
+              </w:rPr>
+            </w:pPr>
+            <w:r>
+              <w:rPr>
+                <w:rFonts w:hint="eastAsia"/>
+                <w:strike/>
+                <w:dstrike w:val="0"/>
                 <w:vertAlign w:val="baseline"/>
                 <w:lang w:val="en-US" w:eastAsia="zh-CN"/>
               </w:rPr>
@@ -1758,13 +1894,17 @@
               </w:numPr>
               <w:rPr>
                 <w:rFonts w:hint="eastAsia"/>
-                <w:vertAlign w:val="baseline"/>
-                <w:lang w:val="en-US" w:eastAsia="zh-CN"/>
-              </w:rPr>
-            </w:pPr>
-            <w:r>
-              <w:rPr>
-                <w:rFonts w:hint="eastAsia"/>
+                <w:strike/>
+                <w:dstrike w:val="0"/>
+                <w:vertAlign w:val="baseline"/>
+                <w:lang w:val="en-US" w:eastAsia="zh-CN"/>
+              </w:rPr>
+            </w:pPr>
+            <w:r>
+              <w:rPr>
+                <w:rFonts w:hint="eastAsia"/>
+                <w:strike/>
+                <w:dstrike w:val="0"/>
                 <w:vertAlign w:val="baseline"/>
                 <w:lang w:val="en-US" w:eastAsia="zh-CN"/>
               </w:rPr>
@@ -1862,13 +2002,17 @@
             <w:pPr>
               <w:rPr>
                 <w:rFonts w:hint="eastAsia"/>
-                <w:vertAlign w:val="baseline"/>
-                <w:lang w:val="en-US" w:eastAsia="zh-CN"/>
-              </w:rPr>
-            </w:pPr>
-            <w:r>
-              <w:rPr>
-                <w:rFonts w:hint="eastAsia"/>
+                <w:strike/>
+                <w:dstrike w:val="0"/>
+                <w:vertAlign w:val="baseline"/>
+                <w:lang w:val="en-US" w:eastAsia="zh-CN"/>
+              </w:rPr>
+            </w:pPr>
+            <w:r>
+              <w:rPr>
+                <w:rFonts w:hint="eastAsia"/>
+                <w:strike/>
+                <w:dstrike w:val="0"/>
                 <w:vertAlign w:val="baseline"/>
                 <w:lang w:val="en-US" w:eastAsia="zh-CN"/>
               </w:rPr>
@@ -1884,13 +2028,17 @@
             <w:pPr>
               <w:rPr>
                 <w:rFonts w:hint="eastAsia"/>
-                <w:vertAlign w:val="baseline"/>
-                <w:lang w:val="en-US" w:eastAsia="zh-CN"/>
-              </w:rPr>
-            </w:pPr>
-            <w:r>
-              <w:rPr>
-                <w:rFonts w:hint="eastAsia"/>
+                <w:strike/>
+                <w:dstrike w:val="0"/>
+                <w:vertAlign w:val="baseline"/>
+                <w:lang w:val="en-US" w:eastAsia="zh-CN"/>
+              </w:rPr>
+            </w:pPr>
+            <w:r>
+              <w:rPr>
+                <w:rFonts w:hint="eastAsia"/>
+                <w:strike/>
+                <w:dstrike w:val="0"/>
                 <w:vertAlign w:val="baseline"/>
                 <w:lang w:val="en-US" w:eastAsia="zh-CN"/>
               </w:rPr>
@@ -1925,13 +2073,17 @@
             <w:pPr>
               <w:rPr>
                 <w:rFonts w:hint="eastAsia"/>
-                <w:vertAlign w:val="baseline"/>
-                <w:lang w:val="en-US" w:eastAsia="zh-CN"/>
-              </w:rPr>
-            </w:pPr>
-            <w:r>
-              <w:rPr>
-                <w:rFonts w:hint="eastAsia"/>
+                <w:strike/>
+                <w:dstrike w:val="0"/>
+                <w:vertAlign w:val="baseline"/>
+                <w:lang w:val="en-US" w:eastAsia="zh-CN"/>
+              </w:rPr>
+            </w:pPr>
+            <w:r>
+              <w:rPr>
+                <w:rFonts w:hint="eastAsia"/>
+                <w:strike/>
+                <w:dstrike w:val="0"/>
                 <w:vertAlign w:val="baseline"/>
                 <w:lang w:val="en-US" w:eastAsia="zh-CN"/>
               </w:rPr>
@@ -1947,13 +2099,17 @@
             <w:pPr>
               <w:rPr>
                 <w:rFonts w:hint="eastAsia"/>
-                <w:vertAlign w:val="baseline"/>
-                <w:lang w:val="en-US" w:eastAsia="zh-CN"/>
-              </w:rPr>
-            </w:pPr>
-            <w:r>
-              <w:rPr>
-                <w:rFonts w:hint="eastAsia"/>
+                <w:strike/>
+                <w:dstrike w:val="0"/>
+                <w:vertAlign w:val="baseline"/>
+                <w:lang w:val="en-US" w:eastAsia="zh-CN"/>
+              </w:rPr>
+            </w:pPr>
+            <w:r>
+              <w:rPr>
+                <w:rFonts w:hint="eastAsia"/>
+                <w:strike/>
+                <w:dstrike w:val="0"/>
                 <w:vertAlign w:val="baseline"/>
                 <w:lang w:val="en-US" w:eastAsia="zh-CN"/>
               </w:rPr>
@@ -1988,13 +2144,17 @@
             <w:pPr>
               <w:rPr>
                 <w:rFonts w:hint="eastAsia"/>
-                <w:vertAlign w:val="baseline"/>
-                <w:lang w:val="en-US" w:eastAsia="zh-CN"/>
-              </w:rPr>
-            </w:pPr>
-            <w:r>
-              <w:rPr>
-                <w:rFonts w:hint="eastAsia"/>
+                <w:strike/>
+                <w:dstrike w:val="0"/>
+                <w:vertAlign w:val="baseline"/>
+                <w:lang w:val="en-US" w:eastAsia="zh-CN"/>
+              </w:rPr>
+            </w:pPr>
+            <w:r>
+              <w:rPr>
+                <w:rFonts w:hint="eastAsia"/>
+                <w:strike/>
+                <w:dstrike w:val="0"/>
                 <w:vertAlign w:val="baseline"/>
                 <w:lang w:val="en-US" w:eastAsia="zh-CN"/>
               </w:rPr>
@@ -2010,20 +2170,22 @@
             <w:pPr>
               <w:rPr>
                 <w:rFonts w:hint="eastAsia"/>
-                <w:vertAlign w:val="baseline"/>
-                <w:lang w:val="en-US" w:eastAsia="zh-CN"/>
-              </w:rPr>
-            </w:pPr>
-            <w:r>
-              <w:rPr>
-                <w:rFonts w:hint="eastAsia"/>
+                <w:strike/>
+                <w:dstrike w:val="0"/>
+                <w:vertAlign w:val="baseline"/>
+                <w:lang w:val="en-US" w:eastAsia="zh-CN"/>
+              </w:rPr>
+            </w:pPr>
+            <w:r>
+              <w:rPr>
+                <w:rFonts w:hint="eastAsia"/>
+                <w:strike/>
+                <w:dstrike w:val="0"/>
                 <w:vertAlign w:val="baseline"/>
                 <w:lang w:val="en-US" w:eastAsia="zh-CN"/>
               </w:rPr>
               <w:t>其他异常</w:t>
             </w:r>
-            <w:bookmarkStart w:id="0" w:name="_GoBack"/>
-            <w:bookmarkEnd w:id="0"/>
           </w:p>
         </w:tc>
       </w:tr>

</xml_diff>

<commit_message>
add call sg service by socket
</commit_message>
<xml_diff>
--- a/errorcode.docx
+++ b/errorcode.docx
@@ -1619,20 +1619,36 @@
                 <w:lang w:val="en-US" w:eastAsia="zh-CN"/>
               </w:rPr>
             </w:pPr>
-          </w:p>
-        </w:tc>
-        <w:tc>
-          <w:tcPr>
-            <w:tcW w:w="4261" w:type="dxa"/>
-          </w:tcPr>
-          <w:p>
-            <w:pPr>
-              <w:rPr>
-                <w:rFonts w:hint="eastAsia"/>
-                <w:vertAlign w:val="baseline"/>
-                <w:lang w:val="en-US" w:eastAsia="zh-CN"/>
-              </w:rPr>
-            </w:pPr>
+            <w:r>
+              <w:rPr>
+                <w:rFonts w:hint="eastAsia"/>
+                <w:vertAlign w:val="baseline"/>
+                <w:lang w:val="en-US" w:eastAsia="zh-CN"/>
+              </w:rPr>
+              <w:t>1XX1018</w:t>
+            </w:r>
+          </w:p>
+        </w:tc>
+        <w:tc>
+          <w:tcPr>
+            <w:tcW w:w="4261" w:type="dxa"/>
+          </w:tcPr>
+          <w:p>
+            <w:pPr>
+              <w:rPr>
+                <w:rFonts w:hint="eastAsia"/>
+                <w:vertAlign w:val="baseline"/>
+                <w:lang w:val="en-US" w:eastAsia="zh-CN"/>
+              </w:rPr>
+            </w:pPr>
+            <w:r>
+              <w:rPr>
+                <w:rFonts w:hint="eastAsia"/>
+                <w:vertAlign w:val="baseline"/>
+                <w:lang w:val="en-US" w:eastAsia="zh-CN"/>
+              </w:rPr>
+              <w:t>收款账户银行类型错误</w:t>
+            </w:r>
           </w:p>
         </w:tc>
       </w:tr>
@@ -2376,8 +2392,6 @@
           <w:lang w:val="en-US" w:eastAsia="zh-CN"/>
         </w:rPr>
       </w:pPr>
-      <w:bookmarkStart w:id="0" w:name="_GoBack"/>
-      <w:bookmarkEnd w:id="0"/>
     </w:p>
     <w:p>
       <w:pPr>
@@ -2926,7 +2940,7 @@
         <a:sysClr val="windowText" lastClr="000000"/>
       </a:dk1>
       <a:lt1>
-        <a:sysClr val="window" lastClr="FFFFFF"/>
+        <a:sysClr val="window" lastClr="CCE8CF"/>
       </a:lt1>
       <a:dk2>
         <a:srgbClr val="44546A"/>

</xml_diff>